<commit_message>
Enhance Word document table formatting with alternating row colors and improved styling
- Updated enhance_word_tables.py: Blue headers with white text, alternating gray rows
- Improved column widths to prevent header text wrapping (Action column now 2.6")
- Added support for 6-column and 7-column table layouts
- Created generate_word_docs.sh: Master script for regenerating all Word docs
- Added convert_md_to_docx.py: Alternative Python-based converter
- Regenerated all 16 Word documents with enhanced table styling
- Tables now have professional appearance with proper cell formatting

🤖 Generated with [Claude Code](https://claude.com/claude-code)

Co-Authored-By: Claude <noreply@anthropic.com>
</commit_message>
<xml_diff>
--- a/Word/01_EXECUTIVE_SUMMARY/executive_summary.docx
+++ b/Word/01_EXECUTIVE_SUMMARY/executive_summary.docx
@@ -21,7 +21,7 @@
         <w:p>
           <w:r>
             <w:fldChar w:fldCharType="begin" w:dirty="true"/>
-            <w:instrText xml:space="preserve">TOC \o "1-3" \h \z \u</w:instrText>
+            <w:instrText xml:space="preserve">TOC \o "1-2" \h \z \u</w:instrText>
             <w:fldChar w:fldCharType="separate"/>
             <w:fldChar w:fldCharType="end"/>
           </w:r>
@@ -2230,55 +2230,87 @@
         <w:tblLook w:firstRow="1" w:lastRow="0" w:firstColumn="0" w:lastColumn="0" w:noHBand="0" w:noVBand="0" w:val="0020"/>
       </w:tblPr>
       <w:tblGrid>
-        <w:gridCol w:w="1218"/>
-        <w:gridCol w:w="2640"/>
-        <w:gridCol w:w="1624"/>
-        <w:gridCol w:w="2436"/>
+        <w:gridCol w:w="2160"/>
+        <w:gridCol w:w="2160"/>
+        <w:gridCol w:w="2160"/>
+        <w:gridCol w:w="2160"/>
       </w:tblGrid>
       <w:tr>
         <w:trPr>
           <w:tblHeader w:val="on"/>
         </w:trPr>
         <w:tc>
-          <w:tcPr/>
+          <w:tcPr>
+            <w:shd w:fill="4472C4"/>
+          </w:tcPr>
           <w:p>
             <w:pPr>
               <w:pStyle w:val="Compact"/>
+              <w:jc w:val="left"/>
             </w:pPr>
             <w:r>
+              <w:rPr>
+                <w:b/>
+                <w:color w:val="FFFFFF"/>
+                <w:sz w:val="20"/>
+              </w:rPr>
               <w:t xml:space="preserve">Risk</w:t>
             </w:r>
           </w:p>
         </w:tc>
         <w:tc>
-          <w:tcPr/>
+          <w:tcPr>
+            <w:shd w:fill="4472C4"/>
+          </w:tcPr>
           <w:p>
             <w:pPr>
               <w:pStyle w:val="Compact"/>
+              <w:jc w:val="left"/>
             </w:pPr>
             <w:r>
+              <w:rPr>
+                <w:b/>
+                <w:color w:val="FFFFFF"/>
+                <w:sz w:val="20"/>
+              </w:rPr>
               <w:t xml:space="preserve">Probability</w:t>
             </w:r>
           </w:p>
         </w:tc>
         <w:tc>
-          <w:tcPr/>
+          <w:tcPr>
+            <w:shd w:fill="4472C4"/>
+          </w:tcPr>
           <w:p>
             <w:pPr>
               <w:pStyle w:val="Compact"/>
+              <w:jc w:val="left"/>
             </w:pPr>
             <w:r>
+              <w:rPr>
+                <w:b/>
+                <w:color w:val="FFFFFF"/>
+                <w:sz w:val="20"/>
+              </w:rPr>
               <w:t xml:space="preserve">Impact</w:t>
             </w:r>
           </w:p>
         </w:tc>
         <w:tc>
-          <w:tcPr/>
+          <w:tcPr>
+            <w:shd w:fill="4472C4"/>
+          </w:tcPr>
           <w:p>
             <w:pPr>
               <w:pStyle w:val="Compact"/>
+              <w:jc w:val="left"/>
             </w:pPr>
             <w:r>
+              <w:rPr>
+                <w:b/>
+                <w:color w:val="FFFFFF"/>
+                <w:sz w:val="20"/>
+              </w:rPr>
               <w:t xml:space="preserve">Mitigation</w:t>
             </w:r>
           </w:p>
@@ -2290,11 +2322,13 @@
           <w:p>
             <w:pPr>
               <w:pStyle w:val="Compact"/>
+              <w:jc w:val="left"/>
             </w:pPr>
             <w:r>
               <w:rPr>
                 <w:b/>
                 <w:bCs/>
+                <w:sz w:val="18"/>
               </w:rPr>
               <w:t xml:space="preserve">Data structure mismatch</w:t>
             </w:r>
@@ -2305,8 +2339,12 @@
           <w:p>
             <w:pPr>
               <w:pStyle w:val="Compact"/>
+              <w:jc w:val="left"/>
             </w:pPr>
             <w:r>
+              <w:rPr>
+                <w:sz w:val="18"/>
+              </w:rPr>
               <w:t xml:space="preserve">Medium</w:t>
             </w:r>
           </w:p>
@@ -2316,8 +2354,12 @@
           <w:p>
             <w:pPr>
               <w:pStyle w:val="Compact"/>
+              <w:jc w:val="left"/>
             </w:pPr>
             <w:r>
+              <w:rPr>
+                <w:sz w:val="18"/>
+              </w:rPr>
               <w:t xml:space="preserve">High</w:t>
             </w:r>
           </w:p>
@@ -2327,8 +2369,12 @@
           <w:p>
             <w:pPr>
               <w:pStyle w:val="Compact"/>
+              <w:jc w:val="left"/>
             </w:pPr>
             <w:r>
+              <w:rPr>
+                <w:sz w:val="18"/>
+              </w:rPr>
               <w:t xml:space="preserve">Early validation in Week 1, flexible schema mapping</w:t>
             </w:r>
           </w:p>
@@ -2336,49 +2382,71 @@
       </w:tr>
       <w:tr>
         <w:tc>
-          <w:tcPr/>
+          <w:tcPr>
+            <w:shd w:fill="E7E6E6"/>
+          </w:tcPr>
           <w:p>
             <w:pPr>
               <w:pStyle w:val="Compact"/>
+              <w:jc w:val="left"/>
             </w:pPr>
             <w:r>
               <w:rPr>
                 <w:b/>
                 <w:bCs/>
+                <w:sz w:val="18"/>
               </w:rPr>
               <w:t xml:space="preserve">Performance with large data</w:t>
             </w:r>
           </w:p>
         </w:tc>
         <w:tc>
-          <w:tcPr/>
+          <w:tcPr>
+            <w:shd w:fill="E7E6E6"/>
+          </w:tcPr>
           <w:p>
             <w:pPr>
               <w:pStyle w:val="Compact"/>
+              <w:jc w:val="left"/>
             </w:pPr>
             <w:r>
+              <w:rPr>
+                <w:sz w:val="18"/>
+              </w:rPr>
               <w:t xml:space="preserve">Low</w:t>
             </w:r>
           </w:p>
         </w:tc>
         <w:tc>
-          <w:tcPr/>
+          <w:tcPr>
+            <w:shd w:fill="E7E6E6"/>
+          </w:tcPr>
           <w:p>
             <w:pPr>
               <w:pStyle w:val="Compact"/>
+              <w:jc w:val="left"/>
             </w:pPr>
             <w:r>
+              <w:rPr>
+                <w:sz w:val="18"/>
+              </w:rPr>
               <w:t xml:space="preserve">High</w:t>
             </w:r>
           </w:p>
         </w:tc>
         <w:tc>
-          <w:tcPr/>
+          <w:tcPr>
+            <w:shd w:fill="E7E6E6"/>
+          </w:tcPr>
           <w:p>
             <w:pPr>
               <w:pStyle w:val="Compact"/>
+              <w:jc w:val="left"/>
             </w:pPr>
             <w:r>
+              <w:rPr>
+                <w:sz w:val="18"/>
+              </w:rPr>
               <w:t xml:space="preserve">Code already optimized, baseline testing in Week 1</w:t>
             </w:r>
           </w:p>
@@ -2390,11 +2458,13 @@
           <w:p>
             <w:pPr>
               <w:pStyle w:val="Compact"/>
+              <w:jc w:val="left"/>
             </w:pPr>
             <w:r>
               <w:rPr>
                 <w:b/>
                 <w:bCs/>
+                <w:sz w:val="18"/>
               </w:rPr>
               <w:t xml:space="preserve">Missing requirements</w:t>
             </w:r>
@@ -2405,8 +2475,12 @@
           <w:p>
             <w:pPr>
               <w:pStyle w:val="Compact"/>
+              <w:jc w:val="left"/>
             </w:pPr>
             <w:r>
+              <w:rPr>
+                <w:sz w:val="18"/>
+              </w:rPr>
               <w:t xml:space="preserve">Low</w:t>
             </w:r>
           </w:p>
@@ -2416,8 +2490,12 @@
           <w:p>
             <w:pPr>
               <w:pStyle w:val="Compact"/>
+              <w:jc w:val="left"/>
             </w:pPr>
             <w:r>
+              <w:rPr>
+                <w:sz w:val="18"/>
+              </w:rPr>
               <w:t xml:space="preserve">Medium</w:t>
             </w:r>
           </w:p>
@@ -2427,8 +2505,12 @@
           <w:p>
             <w:pPr>
               <w:pStyle w:val="Compact"/>
+              <w:jc w:val="left"/>
             </w:pPr>
             <w:r>
+              <w:rPr>
+                <w:sz w:val="18"/>
+              </w:rPr>
               <w:t xml:space="preserve">PO validates against 25 test scenarios in Week 1</w:t>
             </w:r>
           </w:p>
@@ -2436,49 +2518,71 @@
       </w:tr>
       <w:tr>
         <w:tc>
-          <w:tcPr/>
+          <w:tcPr>
+            <w:shd w:fill="E7E6E6"/>
+          </w:tcPr>
           <w:p>
             <w:pPr>
               <w:pStyle w:val="Compact"/>
+              <w:jc w:val="left"/>
             </w:pPr>
             <w:r>
               <w:rPr>
                 <w:b/>
                 <w:bCs/>
+                <w:sz w:val="18"/>
               </w:rPr>
               <w:t xml:space="preserve">Team member unavailable</w:t>
             </w:r>
           </w:p>
         </w:tc>
         <w:tc>
-          <w:tcPr/>
+          <w:tcPr>
+            <w:shd w:fill="E7E6E6"/>
+          </w:tcPr>
           <w:p>
             <w:pPr>
               <w:pStyle w:val="Compact"/>
+              <w:jc w:val="left"/>
             </w:pPr>
             <w:r>
+              <w:rPr>
+                <w:sz w:val="18"/>
+              </w:rPr>
               <w:t xml:space="preserve">Low</w:t>
             </w:r>
           </w:p>
         </w:tc>
         <w:tc>
-          <w:tcPr/>
+          <w:tcPr>
+            <w:shd w:fill="E7E6E6"/>
+          </w:tcPr>
           <w:p>
             <w:pPr>
               <w:pStyle w:val="Compact"/>
+              <w:jc w:val="left"/>
             </w:pPr>
             <w:r>
+              <w:rPr>
+                <w:sz w:val="18"/>
+              </w:rPr>
               <w:t xml:space="preserve">High</w:t>
             </w:r>
           </w:p>
         </w:tc>
         <w:tc>
-          <w:tcPr/>
+          <w:tcPr>
+            <w:shd w:fill="E7E6E6"/>
+          </w:tcPr>
           <w:p>
             <w:pPr>
               <w:pStyle w:val="Compact"/>
+              <w:jc w:val="left"/>
             </w:pPr>
             <w:r>
+              <w:rPr>
+                <w:sz w:val="18"/>
+              </w:rPr>
               <w:t xml:space="preserve">Knowledge sharing, pair programming, documentation</w:t>
             </w:r>
           </w:p>
@@ -2490,11 +2594,13 @@
           <w:p>
             <w:pPr>
               <w:pStyle w:val="Compact"/>
+              <w:jc w:val="left"/>
             </w:pPr>
             <w:r>
               <w:rPr>
                 <w:b/>
                 <w:bCs/>
+                <w:sz w:val="18"/>
               </w:rPr>
               <w:t xml:space="preserve">BI tool integration issues</w:t>
             </w:r>
@@ -2505,8 +2611,12 @@
           <w:p>
             <w:pPr>
               <w:pStyle w:val="Compact"/>
+              <w:jc w:val="left"/>
             </w:pPr>
             <w:r>
+              <w:rPr>
+                <w:sz w:val="18"/>
+              </w:rPr>
               <w:t xml:space="preserve">Medium</w:t>
             </w:r>
           </w:p>
@@ -2516,8 +2626,12 @@
           <w:p>
             <w:pPr>
               <w:pStyle w:val="Compact"/>
+              <w:jc w:val="left"/>
             </w:pPr>
             <w:r>
+              <w:rPr>
+                <w:sz w:val="18"/>
+              </w:rPr>
               <w:t xml:space="preserve">Medium</w:t>
             </w:r>
           </w:p>
@@ -2527,8 +2641,12 @@
           <w:p>
             <w:pPr>
               <w:pStyle w:val="Compact"/>
+              <w:jc w:val="left"/>
             </w:pPr>
             <w:r>
+              <w:rPr>
+                <w:sz w:val="18"/>
+              </w:rPr>
               <w:t xml:space="preserve">Extra buffer in Week 2-3, fallback to basic visualization</w:t>
             </w:r>
           </w:p>
@@ -2536,49 +2654,71 @@
       </w:tr>
       <w:tr>
         <w:tc>
-          <w:tcPr/>
+          <w:tcPr>
+            <w:shd w:fill="E7E6E6"/>
+          </w:tcPr>
           <w:p>
             <w:pPr>
               <w:pStyle w:val="Compact"/>
+              <w:jc w:val="left"/>
             </w:pPr>
             <w:r>
               <w:rPr>
                 <w:b/>
                 <w:bCs/>
+                <w:sz w:val="18"/>
               </w:rPr>
               <w:t xml:space="preserve">Stakeholder feedback delays</w:t>
             </w:r>
           </w:p>
         </w:tc>
         <w:tc>
-          <w:tcPr/>
+          <w:tcPr>
+            <w:shd w:fill="E7E6E6"/>
+          </w:tcPr>
           <w:p>
             <w:pPr>
               <w:pStyle w:val="Compact"/>
+              <w:jc w:val="left"/>
             </w:pPr>
             <w:r>
+              <w:rPr>
+                <w:sz w:val="18"/>
+              </w:rPr>
               <w:t xml:space="preserve">Medium</w:t>
             </w:r>
           </w:p>
         </w:tc>
         <w:tc>
-          <w:tcPr/>
+          <w:tcPr>
+            <w:shd w:fill="E7E6E6"/>
+          </w:tcPr>
           <w:p>
             <w:pPr>
               <w:pStyle w:val="Compact"/>
+              <w:jc w:val="left"/>
             </w:pPr>
             <w:r>
+              <w:rPr>
+                <w:sz w:val="18"/>
+              </w:rPr>
               <w:t xml:space="preserve">Low</w:t>
             </w:r>
           </w:p>
         </w:tc>
         <w:tc>
-          <w:tcPr/>
+          <w:tcPr>
+            <w:shd w:fill="E7E6E6"/>
+          </w:tcPr>
           <w:p>
             <w:pPr>
               <w:pStyle w:val="Compact"/>
+              <w:jc w:val="left"/>
             </w:pPr>
             <w:r>
+              <w:rPr>
+                <w:sz w:val="18"/>
+              </w:rPr>
               <w:t xml:space="preserve">Early demos, continuous communication</w:t>
             </w:r>
           </w:p>

</xml_diff>